<commit_message>
finished report for 2 and 3
</commit_message>
<xml_diff>
--- a/3833 final report.docx
+++ b/3833 final report.docx
@@ -56,13 +56,23 @@
           <w:szCs w:val="80"/>
         </w:rPr>
       </w:pPr>
+      <w:proofErr w:type="spellStart"/>
       <w:r>
         <w:rPr>
           <w:rFonts w:ascii="Roboto Light" w:hAnsi="Roboto Light" w:cs="Times New Roman"/>
           <w:sz w:val="80"/>
           <w:szCs w:val="80"/>
         </w:rPr>
-        <w:t xml:space="preserve">ISyE 3833 </w:t>
+        <w:t>ISyE</w:t>
+      </w:r>
+      <w:proofErr w:type="spellEnd"/>
+      <w:r>
+        <w:rPr>
+          <w:rFonts w:ascii="Roboto Light" w:hAnsi="Roboto Light" w:cs="Times New Roman"/>
+          <w:sz w:val="80"/>
+          <w:szCs w:val="80"/>
+        </w:rPr>
+        <w:t xml:space="preserve"> 3833 </w:t>
       </w:r>
     </w:p>
     <w:p>
@@ -228,6 +238,8 @@
         <w:spacing w:after="0" w:line="276" w:lineRule="auto"/>
         <w:rPr>
           <w:rFonts w:ascii="Roboto Light" w:hAnsi="Roboto Light" w:cs="Times New Roman"/>
+          <w:sz w:val="20"/>
+          <w:szCs w:val="20"/>
         </w:rPr>
       </w:pPr>
     </w:p>
@@ -502,7 +514,15 @@
             <w:sz w:val="20"/>
             <w:szCs w:val="20"/>
           </w:rPr>
-          <m:t>(</m:t>
+          <m:t>(Y</m:t>
+        </m:r>
+        <m:r>
+          <w:rPr>
+            <w:rFonts w:ascii="Cambria Math" w:hAnsi="Cambria Math" w:cs="Times New Roman"/>
+            <w:sz w:val="20"/>
+            <w:szCs w:val="20"/>
+          </w:rPr>
+          <m:t>, S,</m:t>
         </m:r>
         <m:sSubSup>
           <m:sSubSupPr>
@@ -592,15 +612,7 @@
             <w:sz w:val="20"/>
             <w:szCs w:val="20"/>
           </w:rPr>
-          <m:t xml:space="preserve">, </m:t>
-        </m:r>
-        <m:r>
-          <w:rPr>
-            <w:rFonts w:ascii="Cambria Math" w:hAnsi="Cambria Math" w:cs="Times New Roman"/>
-            <w:sz w:val="20"/>
-            <w:szCs w:val="20"/>
-          </w:rPr>
-          <m:t>Y)</m:t>
+          <m:t>)</m:t>
         </m:r>
       </m:oMath>
       <w:r>
@@ -858,6 +870,58 @@
       </w:pPr>
       <m:oMathPara>
         <m:oMath>
+          <m:r>
+            <w:rPr>
+              <w:rFonts w:ascii="Cambria Math" w:hAnsi="Cambria Math" w:cs="Times New Roman"/>
+              <w:sz w:val="20"/>
+              <w:szCs w:val="20"/>
+            </w:rPr>
+            <m:t>Y=# of years on the planning horizon</m:t>
+          </m:r>
+          <m:r>
+            <w:rPr>
+              <w:rFonts w:ascii="Cambria Math" w:hAnsi="Cambria Math" w:cs="Times New Roman"/>
+              <w:sz w:val="20"/>
+              <w:szCs w:val="20"/>
+            </w:rPr>
+            <m:t>=10</m:t>
+          </m:r>
+        </m:oMath>
+      </m:oMathPara>
+    </w:p>
+    <w:p>
+      <w:pPr>
+        <w:spacing w:after="0" w:line="276" w:lineRule="auto"/>
+        <w:rPr>
+          <w:rFonts w:ascii="Roboto Light" w:eastAsiaTheme="minorEastAsia" w:hAnsi="Roboto Light" w:cs="Times New Roman"/>
+          <w:sz w:val="20"/>
+          <w:szCs w:val="20"/>
+        </w:rPr>
+      </w:pPr>
+      <m:oMathPara>
+        <m:oMath>
+          <m:r>
+            <w:rPr>
+              <w:rFonts w:ascii="Cambria Math" w:eastAsiaTheme="minorEastAsia" w:hAnsi="Cambria Math" w:cs="Times New Roman"/>
+              <w:sz w:val="20"/>
+              <w:szCs w:val="20"/>
+            </w:rPr>
+            <m:t>S=# of months in a year=12</m:t>
+          </m:r>
+        </m:oMath>
+      </m:oMathPara>
+    </w:p>
+    <w:p>
+      <w:pPr>
+        <w:spacing w:after="0" w:line="276" w:lineRule="auto"/>
+        <w:rPr>
+          <w:rFonts w:ascii="Roboto Light" w:eastAsiaTheme="minorEastAsia" w:hAnsi="Roboto Light" w:cs="Times New Roman"/>
+          <w:sz w:val="20"/>
+          <w:szCs w:val="20"/>
+        </w:rPr>
+      </w:pPr>
+      <m:oMathPara>
+        <m:oMath>
           <m:sSubSup>
             <m:sSubSupPr>
               <m:ctrlPr>
@@ -906,7 +970,23 @@
               <w:sz w:val="20"/>
               <w:szCs w:val="20"/>
             </w:rPr>
-            <m:t>=yearly operational cost of truck type i age k=12*</m:t>
+            <m:t>=yearly operational cost of truck type i age k</m:t>
+          </m:r>
+          <m:r>
+            <w:rPr>
+              <w:rFonts w:ascii="Cambria Math" w:eastAsiaTheme="minorEastAsia" w:hAnsi="Cambria Math" w:cs="Times New Roman"/>
+              <w:sz w:val="20"/>
+              <w:szCs w:val="20"/>
+            </w:rPr>
+            <m:t>=S</m:t>
+          </m:r>
+          <m:r>
+            <w:rPr>
+              <w:rFonts w:ascii="Cambria Math" w:eastAsiaTheme="minorEastAsia" w:hAnsi="Cambria Math" w:cs="Times New Roman"/>
+              <w:sz w:val="20"/>
+              <w:szCs w:val="20"/>
+            </w:rPr>
+            <m:t>*</m:t>
           </m:r>
           <m:sSubSup>
             <m:sSubSupPr>
@@ -1012,7 +1092,23 @@
               <w:sz w:val="20"/>
               <w:szCs w:val="20"/>
             </w:rPr>
-            <m:t>=yearly trucking capacity=12*</m:t>
+            <m:t>=yearly trucking capacity</m:t>
+          </m:r>
+          <m:r>
+            <w:rPr>
+              <w:rFonts w:ascii="Cambria Math" w:eastAsiaTheme="minorEastAsia" w:hAnsi="Cambria Math" w:cs="Times New Roman"/>
+              <w:sz w:val="20"/>
+              <w:szCs w:val="20"/>
+            </w:rPr>
+            <m:t>=S</m:t>
+          </m:r>
+          <m:r>
+            <w:rPr>
+              <w:rFonts w:ascii="Cambria Math" w:eastAsiaTheme="minorEastAsia" w:hAnsi="Cambria Math" w:cs="Times New Roman"/>
+              <w:sz w:val="20"/>
+              <w:szCs w:val="20"/>
+            </w:rPr>
+            <m:t>*</m:t>
           </m:r>
           <m:sSub>
             <m:sSubPr>
@@ -1058,46 +1154,60 @@
           <w:szCs w:val="20"/>
         </w:rPr>
       </w:pPr>
-      <m:oMathPara>
-        <m:oMath>
-          <m:r>
-            <w:rPr>
-              <w:rFonts w:ascii="Cambria Math" w:hAnsi="Cambria Math" w:cs="Times New Roman"/>
-              <w:sz w:val="20"/>
-              <w:szCs w:val="20"/>
-            </w:rPr>
-            <m:t>Y=# of years on the planning horizon</m:t>
-          </m:r>
-        </m:oMath>
-      </m:oMathPara>
-    </w:p>
-    <w:p>
-      <w:pPr>
-        <w:spacing w:after="0" w:line="276" w:lineRule="auto"/>
+    </w:p>
+    <w:p>
+      <w:pPr>
+        <w:spacing w:after="0" w:line="276" w:lineRule="auto"/>
+        <w:ind w:left="1080" w:firstLine="720"/>
         <w:rPr>
           <w:rFonts w:ascii="Roboto Light" w:eastAsiaTheme="minorEastAsia" w:hAnsi="Roboto Light" w:cs="Times New Roman"/>
           <w:sz w:val="20"/>
           <w:szCs w:val="20"/>
         </w:rPr>
       </w:pPr>
-    </w:p>
-    <w:p>
-      <w:pPr>
-        <w:spacing w:after="0" w:line="276" w:lineRule="auto"/>
-        <w:ind w:left="1080" w:firstLine="720"/>
+      <w:r>
         <w:rPr>
           <w:rFonts w:ascii="Roboto Light" w:eastAsiaTheme="minorEastAsia" w:hAnsi="Roboto Light" w:cs="Times New Roman"/>
           <w:sz w:val="20"/>
           <w:szCs w:val="20"/>
         </w:rPr>
-      </w:pPr>
+        <w:t xml:space="preserve">As we were aiming to minimize the costs for </w:t>
+      </w:r>
+      <w:proofErr w:type="spellStart"/>
       <w:r>
         <w:rPr>
           <w:rFonts w:ascii="Roboto Light" w:eastAsiaTheme="minorEastAsia" w:hAnsi="Roboto Light" w:cs="Times New Roman"/>
           <w:sz w:val="20"/>
           <w:szCs w:val="20"/>
         </w:rPr>
-        <w:t xml:space="preserve">As we were aiming to minimize the costs for TruckCo, we constructed an objective function that took into account all the possible costs to run the business in every time period, and wrapped a min function around it. The objective function we constructed is as follows: </w:t>
+        <w:t>TruckCo</w:t>
+      </w:r>
+      <w:proofErr w:type="spellEnd"/>
+      <w:r>
+        <w:rPr>
+          <w:rFonts w:ascii="Roboto Light" w:eastAsiaTheme="minorEastAsia" w:hAnsi="Roboto Light" w:cs="Times New Roman"/>
+          <w:sz w:val="20"/>
+          <w:szCs w:val="20"/>
+        </w:rPr>
+        <w:t xml:space="preserve">, we constructed an objective function that took into account all the possible costs to run the business in every time period, and wrapped a </w:t>
+      </w:r>
+      <w:proofErr w:type="spellStart"/>
+      <w:r>
+        <w:rPr>
+          <w:rFonts w:ascii="Roboto Light" w:eastAsiaTheme="minorEastAsia" w:hAnsi="Roboto Light" w:cs="Times New Roman"/>
+          <w:sz w:val="20"/>
+          <w:szCs w:val="20"/>
+        </w:rPr>
+        <w:t>min</w:t>
+      </w:r>
+      <w:proofErr w:type="spellEnd"/>
+      <w:r>
+        <w:rPr>
+          <w:rFonts w:ascii="Roboto Light" w:eastAsiaTheme="minorEastAsia" w:hAnsi="Roboto Light" w:cs="Times New Roman"/>
+          <w:sz w:val="20"/>
+          <w:szCs w:val="20"/>
+        </w:rPr>
+        <w:t xml:space="preserve"> function around it. The objective function we constructed is as follows: </w:t>
       </w:r>
     </w:p>
     <w:p>
@@ -3452,7 +3562,7 @@
                           <w:sz w:val="24"/>
                           <w:szCs w:val="24"/>
                         </w:rPr>
-                        <m:t>12</m:t>
+                        <m:t>S</m:t>
                       </m:r>
                     </m:sup>
                     <m:e>
@@ -3742,8 +3852,6 @@
           </m:r>
         </m:oMath>
       </m:oMathPara>
-      <w:bookmarkStart w:id="0" w:name="_GoBack"/>
-      <w:bookmarkEnd w:id="0"/>
     </w:p>
     <w:p>
       <w:pPr>
@@ -4011,7 +4119,25 @@
           <w:sz w:val="20"/>
           <w:szCs w:val="20"/>
         </w:rPr>
-        <w:t xml:space="preserve">Lastly, we have our operating constraints. In the first, we set the initial inventory of all trucks of type i to zero for the </w:t>
+        <w:t xml:space="preserve">Lastly, we have our operating constraints. In the first, we set the initial inventory of all trucks of type </w:t>
+      </w:r>
+      <w:proofErr w:type="spellStart"/>
+      <w:r>
+        <w:rPr>
+          <w:rFonts w:ascii="Roboto Light" w:eastAsiaTheme="minorEastAsia" w:hAnsi="Roboto Light" w:cs="Times New Roman"/>
+          <w:sz w:val="20"/>
+          <w:szCs w:val="20"/>
+        </w:rPr>
+        <w:t>i</w:t>
+      </w:r>
+      <w:proofErr w:type="spellEnd"/>
+      <w:r>
+        <w:rPr>
+          <w:rFonts w:ascii="Roboto Light" w:eastAsiaTheme="minorEastAsia" w:hAnsi="Roboto Light" w:cs="Times New Roman"/>
+          <w:sz w:val="20"/>
+          <w:szCs w:val="20"/>
+        </w:rPr>
+        <w:t xml:space="preserve"> to zero for the </w:t>
       </w:r>
       <m:oMath>
         <m:r>
@@ -4165,7 +4291,25 @@
           <w:sz w:val="20"/>
           <w:szCs w:val="20"/>
         </w:rPr>
-        <w:t xml:space="preserve">This is why in the salvaging constraint, we have subtracted out the number of trucks restored in the time period for the right hand side. </w:t>
+        <w:t xml:space="preserve">This is why in the salvaging </w:t>
+      </w:r>
+      <w:proofErr w:type="gramStart"/>
+      <w:r>
+        <w:rPr>
+          <w:rFonts w:ascii="Roboto Light" w:hAnsi="Roboto Light" w:cs="Times New Roman"/>
+          <w:sz w:val="20"/>
+          <w:szCs w:val="20"/>
+        </w:rPr>
+        <w:t>constraint,</w:t>
+      </w:r>
+      <w:proofErr w:type="gramEnd"/>
+      <w:r>
+        <w:rPr>
+          <w:rFonts w:ascii="Roboto Light" w:hAnsi="Roboto Light" w:cs="Times New Roman"/>
+          <w:sz w:val="20"/>
+          <w:szCs w:val="20"/>
+        </w:rPr>
+        <w:t xml:space="preserve"> we have subtracted out the number of trucks restored in the time period for the right hand side. </w:t>
       </w:r>
       <w:r>
         <w:rPr>
@@ -4205,6 +4349,14 @@
           <w:szCs w:val="20"/>
         </w:rPr>
         <w:t>Our team also assumed that the year we would start operating in is t = 1, and the time period before that, t = 0, would contain the information about incoming inventory and past operations. We thought this was most intuitive.</w:t>
+      </w:r>
+      <w:r>
+        <w:rPr>
+          <w:rFonts w:ascii="Roboto Light" w:hAnsi="Roboto Light" w:cs="Times New Roman"/>
+          <w:sz w:val="20"/>
+          <w:szCs w:val="20"/>
+        </w:rPr>
+        <w:t xml:space="preserve"> Lastly, we assumed that monthly operational cost and monthly operational capacity are constant over months in the same year, and because of that we defined a yearly operational cost and monthly operational capacity.</w:t>
       </w:r>
     </w:p>
     <w:p>
@@ -4623,6 +4775,94 @@
         <w:spacing w:after="0" w:line="276" w:lineRule="auto"/>
         <w:rPr>
           <w:rFonts w:ascii="Roboto Light" w:hAnsi="Roboto Light" w:cs="Times New Roman"/>
+          <w:b/>
+          <w:sz w:val="24"/>
+          <w:szCs w:val="24"/>
+        </w:rPr>
+      </w:pPr>
+    </w:p>
+    <w:p>
+      <w:pPr>
+        <w:spacing w:after="0" w:line="276" w:lineRule="auto"/>
+        <w:rPr>
+          <w:rFonts w:ascii="Roboto Light" w:hAnsi="Roboto Light" w:cs="Times New Roman"/>
+          <w:b/>
+          <w:sz w:val="24"/>
+          <w:szCs w:val="24"/>
+        </w:rPr>
+      </w:pPr>
+    </w:p>
+    <w:p>
+      <w:pPr>
+        <w:spacing w:after="0" w:line="276" w:lineRule="auto"/>
+        <w:rPr>
+          <w:rFonts w:ascii="Roboto Light" w:hAnsi="Roboto Light" w:cs="Times New Roman"/>
+          <w:b/>
+          <w:sz w:val="24"/>
+          <w:szCs w:val="24"/>
+        </w:rPr>
+      </w:pPr>
+    </w:p>
+    <w:p>
+      <w:pPr>
+        <w:spacing w:after="0" w:line="276" w:lineRule="auto"/>
+        <w:rPr>
+          <w:rFonts w:ascii="Roboto Light" w:hAnsi="Roboto Light" w:cs="Times New Roman"/>
+          <w:b/>
+          <w:sz w:val="24"/>
+          <w:szCs w:val="24"/>
+        </w:rPr>
+      </w:pPr>
+    </w:p>
+    <w:p>
+      <w:pPr>
+        <w:spacing w:after="0" w:line="276" w:lineRule="auto"/>
+        <w:rPr>
+          <w:rFonts w:ascii="Roboto Light" w:hAnsi="Roboto Light" w:cs="Times New Roman"/>
+          <w:b/>
+          <w:sz w:val="24"/>
+          <w:szCs w:val="24"/>
+        </w:rPr>
+      </w:pPr>
+    </w:p>
+    <w:p>
+      <w:pPr>
+        <w:spacing w:after="0" w:line="276" w:lineRule="auto"/>
+        <w:rPr>
+          <w:rFonts w:ascii="Roboto Light" w:hAnsi="Roboto Light" w:cs="Times New Roman"/>
+          <w:b/>
+          <w:sz w:val="24"/>
+          <w:szCs w:val="24"/>
+        </w:rPr>
+      </w:pPr>
+    </w:p>
+    <w:p>
+      <w:pPr>
+        <w:spacing w:after="0" w:line="276" w:lineRule="auto"/>
+        <w:rPr>
+          <w:rFonts w:ascii="Roboto Light" w:hAnsi="Roboto Light" w:cs="Times New Roman"/>
+          <w:b/>
+          <w:sz w:val="24"/>
+          <w:szCs w:val="24"/>
+        </w:rPr>
+      </w:pPr>
+    </w:p>
+    <w:p>
+      <w:pPr>
+        <w:spacing w:after="0" w:line="276" w:lineRule="auto"/>
+        <w:rPr>
+          <w:rFonts w:ascii="Roboto Light" w:hAnsi="Roboto Light" w:cs="Times New Roman"/>
+          <w:b/>
+          <w:sz w:val="24"/>
+          <w:szCs w:val="24"/>
+        </w:rPr>
+      </w:pPr>
+    </w:p>
+    <w:p>
+      <w:pPr>
+        <w:spacing w:after="0" w:line="276" w:lineRule="auto"/>
+        <w:rPr>
+          <w:rFonts w:ascii="Roboto Light" w:hAnsi="Roboto Light" w:cs="Times New Roman"/>
           <w:sz w:val="40"/>
           <w:szCs w:val="40"/>
         </w:rPr>
@@ -4633,8 +4873,21 @@
           <w:sz w:val="40"/>
           <w:szCs w:val="40"/>
         </w:rPr>
+        <w:lastRenderedPageBreak/>
         <w:t>Problem 3</w:t>
       </w:r>
+    </w:p>
+    <w:p>
+      <w:pPr>
+        <w:spacing w:after="0" w:line="276" w:lineRule="auto"/>
+        <w:rPr>
+          <w:rFonts w:ascii="Roboto Light" w:hAnsi="Roboto Light" w:cs="Times New Roman"/>
+          <w:sz w:val="20"/>
+          <w:szCs w:val="20"/>
+        </w:rPr>
+      </w:pPr>
+      <w:bookmarkStart w:id="0" w:name="_GoBack"/>
+      <w:bookmarkEnd w:id="0"/>
     </w:p>
     <w:p>
       <w:pPr>
@@ -4822,17 +5075,6 @@
         </w:rPr>
         <w:t xml:space="preserve">In this new model, we also remove one of the constraints we had previously, and add two more. </w:t>
       </w:r>
-    </w:p>
-    <w:p>
-      <w:pPr>
-        <w:spacing w:after="0" w:line="276" w:lineRule="auto"/>
-        <w:ind w:left="1440" w:firstLine="720"/>
-        <w:rPr>
-          <w:rFonts w:ascii="Roboto Light" w:eastAsiaTheme="minorEastAsia" w:hAnsi="Roboto Light" w:cs="Times New Roman"/>
-          <w:sz w:val="20"/>
-          <w:szCs w:val="20"/>
-        </w:rPr>
-      </w:pPr>
     </w:p>
     <w:p>
       <w:pPr>
@@ -5075,7 +5317,7 @@
                           <w:sz w:val="20"/>
                           <w:szCs w:val="20"/>
                         </w:rPr>
-                        <m:t>12</m:t>
+                        <m:t>S</m:t>
                       </m:r>
                     </m:sup>
                     <m:e>
@@ -5533,7 +5775,7 @@
                           <w:sz w:val="20"/>
                           <w:szCs w:val="20"/>
                         </w:rPr>
-                        <m:t>12</m:t>
+                        <m:t>S</m:t>
                       </m:r>
                     </m:sup>
                     <m:e>
@@ -5700,9 +5942,6 @@
         </w:rPr>
       </w:pPr>
       <m:oMathPara>
-        <m:oMathParaPr>
-          <m:jc m:val="center"/>
-        </m:oMathParaPr>
         <m:oMath>
           <m:func>
             <m:funcPr>
@@ -5771,7 +6010,7 @@
                           <w:sz w:val="20"/>
                           <w:szCs w:val="20"/>
                         </w:rPr>
-                        <m:t>12</m:t>
+                        <m:t>S</m:t>
                       </m:r>
                     </m:sup>
                     <m:e>
@@ -6487,6 +6726,7 @@
     <w:p>
       <w:pPr>
         <w:spacing w:after="0" w:line="276" w:lineRule="auto"/>
+        <w:ind w:left="1080" w:firstLine="720"/>
         <w:rPr>
           <w:rFonts w:ascii="Roboto Light" w:eastAsiaTheme="minorEastAsia" w:hAnsi="Roboto Light" w:cs="Times New Roman"/>
           <w:sz w:val="20"/>
@@ -6497,17 +6737,7 @@
     <w:p>
       <w:pPr>
         <w:spacing w:after="0" w:line="276" w:lineRule="auto"/>
-        <w:rPr>
-          <w:rFonts w:ascii="Roboto Light" w:eastAsiaTheme="minorEastAsia" w:hAnsi="Roboto Light" w:cs="Times New Roman"/>
-          <w:sz w:val="20"/>
-          <w:szCs w:val="20"/>
-        </w:rPr>
-      </w:pPr>
-    </w:p>
-    <w:p>
-      <w:pPr>
-        <w:spacing w:after="0" w:line="276" w:lineRule="auto"/>
-        <w:ind w:left="1080" w:firstLine="720"/>
+        <w:ind w:left="1440" w:firstLine="720"/>
         <w:rPr>
           <w:rFonts w:ascii="Roboto Light" w:eastAsiaTheme="minorEastAsia" w:hAnsi="Roboto Light" w:cs="Times New Roman"/>
           <w:sz w:val="20"/>
@@ -7692,7 +7922,7 @@
                   <w:sz w:val="20"/>
                   <w:szCs w:val="20"/>
                 </w:rPr>
-                <m:t>i(t-1)(k-1)</m:t>
+                <m:t>i(k-1)(t-1)</m:t>
               </m:r>
             </m:sub>
           </m:sSub>
@@ -7732,7 +7962,7 @@
                   <w:sz w:val="20"/>
                   <w:szCs w:val="20"/>
                 </w:rPr>
-                <m:t>itk</m:t>
+                <m:t>ikt</m:t>
               </m:r>
             </m:sub>
           </m:sSub>
@@ -7772,7 +8002,7 @@
                   <w:sz w:val="20"/>
                   <w:szCs w:val="20"/>
                 </w:rPr>
-                <m:t>it</m:t>
+                <m:t>i</m:t>
               </m:r>
               <m:d>
                 <m:dPr>
@@ -7796,6 +8026,14 @@
                   </m:r>
                 </m:e>
               </m:d>
+              <m:r>
+                <w:rPr>
+                  <w:rFonts w:ascii="Cambria Math" w:eastAsiaTheme="minorEastAsia" w:hAnsi="Cambria Math" w:cs="Times New Roman"/>
+                  <w:sz w:val="20"/>
+                  <w:szCs w:val="20"/>
+                </w:rPr>
+                <m:t>t</m:t>
+              </m:r>
             </m:sub>
           </m:sSub>
           <m:r>
@@ -7834,7 +8072,7 @@
                   <w:sz w:val="20"/>
                   <w:szCs w:val="20"/>
                 </w:rPr>
-                <m:t>itk</m:t>
+                <m:t>ikt</m:t>
               </m:r>
             </m:sub>
           </m:sSub>
@@ -7874,7 +8112,7 @@
                   <w:sz w:val="20"/>
                   <w:szCs w:val="20"/>
                 </w:rPr>
-                <m:t>itk</m:t>
+                <m:t>ikt</m:t>
               </m:r>
             </m:sub>
           </m:sSub>
@@ -7928,7 +8166,7 @@
                 <w:sz w:val="20"/>
                 <w:szCs w:val="20"/>
               </w:rPr>
-              <m:t>itk</m:t>
+              <m:t>ikt</m:t>
             </m:r>
           </m:sub>
         </m:sSub>
@@ -8341,7 +8579,7 @@
                           <w:sz w:val="20"/>
                           <w:szCs w:val="20"/>
                         </w:rPr>
-                        <m:t>12</m:t>
+                        <m:t>S</m:t>
                       </m:r>
                     </m:sup>
                     <m:e>
@@ -8531,7 +8769,7 @@
                   <w:sz w:val="20"/>
                   <w:szCs w:val="20"/>
                 </w:rPr>
-                <m:t>itk</m:t>
+                <m:t>ikt</m:t>
               </m:r>
             </m:sub>
           </m:sSub>
@@ -8655,20 +8893,26 @@
               <w:sz w:val="20"/>
               <w:szCs w:val="20"/>
             </w:rPr>
-            <m:t>0 ∀s, ∀t, ∀i, ∀k</m:t>
+            <m:t>∀i, ∀k</m:t>
+          </m:r>
+          <m:r>
+            <w:rPr>
+              <w:rFonts w:ascii="Cambria Math" w:eastAsiaTheme="minorEastAsia" w:hAnsi="Cambria Math" w:cs="Times New Roman"/>
+              <w:sz w:val="20"/>
+              <w:szCs w:val="20"/>
+            </w:rPr>
+            <m:t xml:space="preserve">, </m:t>
+          </m:r>
+          <m:r>
+            <w:rPr>
+              <w:rFonts w:ascii="Cambria Math" w:eastAsiaTheme="minorEastAsia" w:hAnsi="Cambria Math" w:cs="Times New Roman"/>
+              <w:sz w:val="20"/>
+              <w:szCs w:val="20"/>
+            </w:rPr>
+            <m:t xml:space="preserve">∀s, ∀t, </m:t>
           </m:r>
         </m:oMath>
       </m:oMathPara>
-    </w:p>
-    <w:p>
-      <w:pPr>
-        <w:spacing w:after="0" w:line="276" w:lineRule="auto"/>
-        <w:rPr>
-          <w:rFonts w:ascii="Roboto Light" w:eastAsiaTheme="minorEastAsia" w:hAnsi="Roboto Light" w:cs="Times New Roman"/>
-          <w:sz w:val="20"/>
-          <w:szCs w:val="20"/>
-        </w:rPr>
-      </w:pPr>
     </w:p>
     <w:p>
       <w:pPr>
@@ -8733,7 +8977,6 @@
           <w:sz w:val="20"/>
           <w:szCs w:val="20"/>
         </w:rPr>
-        <w:lastRenderedPageBreak/>
         <w:t xml:space="preserve">The assumptions in this model are </w:t>
       </w:r>
       <w:r>
@@ -8742,7 +8985,25 @@
           <w:sz w:val="20"/>
           <w:szCs w:val="20"/>
         </w:rPr>
-        <w:t xml:space="preserve">presented in the problem. The first is that TruckCo is not required to accept all the available business anymore. Otherwise, the assumptions are the same as they were in the first model. </w:t>
+        <w:t xml:space="preserve">presented in the problem. The first is that </w:t>
+      </w:r>
+      <w:proofErr w:type="spellStart"/>
+      <w:r>
+        <w:rPr>
+          <w:rFonts w:ascii="Roboto Light" w:hAnsi="Roboto Light" w:cs="Times New Roman"/>
+          <w:sz w:val="20"/>
+          <w:szCs w:val="20"/>
+        </w:rPr>
+        <w:t>TruckCo</w:t>
+      </w:r>
+      <w:proofErr w:type="spellEnd"/>
+      <w:r>
+        <w:rPr>
+          <w:rFonts w:ascii="Roboto Light" w:hAnsi="Roboto Light" w:cs="Times New Roman"/>
+          <w:sz w:val="20"/>
+          <w:szCs w:val="20"/>
+        </w:rPr>
+        <w:t xml:space="preserve"> is not required to accept all the available business anymore. Otherwise, the assumptions are the same as they were in the first model. </w:t>
       </w:r>
     </w:p>
     <w:p>
@@ -8780,6 +9041,368 @@
           <w:szCs w:val="20"/>
         </w:rPr>
         <w:t xml:space="preserve">Solution </w:t>
+      </w:r>
+    </w:p>
+    <w:p>
+      <w:pPr>
+        <w:spacing w:after="0" w:line="276" w:lineRule="auto"/>
+        <w:rPr>
+          <w:rFonts w:ascii="Roboto Light" w:hAnsi="Roboto Light" w:cs="Times New Roman"/>
+          <w:b/>
+          <w:sz w:val="20"/>
+          <w:szCs w:val="20"/>
+        </w:rPr>
+      </w:pPr>
+    </w:p>
+    <w:p>
+      <w:pPr>
+        <w:spacing w:after="0" w:line="276" w:lineRule="auto"/>
+        <w:rPr>
+          <w:rFonts w:ascii="Roboto Light" w:hAnsi="Roboto Light" w:cs="Times New Roman"/>
+          <w:b/>
+          <w:sz w:val="20"/>
+          <w:szCs w:val="20"/>
+        </w:rPr>
+      </w:pPr>
+    </w:p>
+    <w:p>
+      <w:pPr>
+        <w:spacing w:after="0" w:line="276" w:lineRule="auto"/>
+        <w:rPr>
+          <w:rFonts w:ascii="Roboto Light" w:hAnsi="Roboto Light" w:cs="Times New Roman"/>
+          <w:b/>
+          <w:sz w:val="20"/>
+          <w:szCs w:val="20"/>
+        </w:rPr>
+      </w:pPr>
+    </w:p>
+    <w:p>
+      <w:pPr>
+        <w:spacing w:after="0" w:line="276" w:lineRule="auto"/>
+        <w:rPr>
+          <w:rFonts w:ascii="Roboto Light" w:hAnsi="Roboto Light" w:cs="Times New Roman"/>
+          <w:b/>
+          <w:sz w:val="20"/>
+          <w:szCs w:val="20"/>
+        </w:rPr>
+      </w:pPr>
+    </w:p>
+    <w:p>
+      <w:pPr>
+        <w:spacing w:after="0" w:line="276" w:lineRule="auto"/>
+        <w:rPr>
+          <w:rFonts w:ascii="Roboto Light" w:hAnsi="Roboto Light" w:cs="Times New Roman"/>
+          <w:b/>
+          <w:sz w:val="20"/>
+          <w:szCs w:val="20"/>
+        </w:rPr>
+      </w:pPr>
+    </w:p>
+    <w:p>
+      <w:pPr>
+        <w:spacing w:after="0" w:line="276" w:lineRule="auto"/>
+        <w:rPr>
+          <w:rFonts w:ascii="Roboto Light" w:hAnsi="Roboto Light" w:cs="Times New Roman"/>
+          <w:b/>
+          <w:sz w:val="20"/>
+          <w:szCs w:val="20"/>
+        </w:rPr>
+      </w:pPr>
+    </w:p>
+    <w:p>
+      <w:pPr>
+        <w:spacing w:after="0" w:line="276" w:lineRule="auto"/>
+        <w:rPr>
+          <w:rFonts w:ascii="Roboto Light" w:hAnsi="Roboto Light" w:cs="Times New Roman"/>
+          <w:b/>
+          <w:sz w:val="20"/>
+          <w:szCs w:val="20"/>
+        </w:rPr>
+      </w:pPr>
+    </w:p>
+    <w:p>
+      <w:pPr>
+        <w:spacing w:after="0" w:line="276" w:lineRule="auto"/>
+        <w:rPr>
+          <w:rFonts w:ascii="Roboto Light" w:hAnsi="Roboto Light" w:cs="Times New Roman"/>
+          <w:b/>
+          <w:sz w:val="20"/>
+          <w:szCs w:val="20"/>
+        </w:rPr>
+      </w:pPr>
+    </w:p>
+    <w:p>
+      <w:pPr>
+        <w:spacing w:after="0" w:line="276" w:lineRule="auto"/>
+        <w:rPr>
+          <w:rFonts w:ascii="Roboto Light" w:hAnsi="Roboto Light" w:cs="Times New Roman"/>
+          <w:b/>
+          <w:sz w:val="20"/>
+          <w:szCs w:val="20"/>
+        </w:rPr>
+      </w:pPr>
+    </w:p>
+    <w:p>
+      <w:pPr>
+        <w:spacing w:after="0" w:line="276" w:lineRule="auto"/>
+        <w:rPr>
+          <w:rFonts w:ascii="Roboto Light" w:hAnsi="Roboto Light" w:cs="Times New Roman"/>
+          <w:b/>
+          <w:sz w:val="20"/>
+          <w:szCs w:val="20"/>
+        </w:rPr>
+      </w:pPr>
+    </w:p>
+    <w:p>
+      <w:pPr>
+        <w:spacing w:after="0" w:line="276" w:lineRule="auto"/>
+        <w:rPr>
+          <w:rFonts w:ascii="Roboto Light" w:hAnsi="Roboto Light" w:cs="Times New Roman"/>
+          <w:b/>
+          <w:sz w:val="20"/>
+          <w:szCs w:val="20"/>
+        </w:rPr>
+      </w:pPr>
+    </w:p>
+    <w:p>
+      <w:pPr>
+        <w:spacing w:after="0" w:line="276" w:lineRule="auto"/>
+        <w:rPr>
+          <w:rFonts w:ascii="Roboto Light" w:hAnsi="Roboto Light" w:cs="Times New Roman"/>
+          <w:b/>
+          <w:sz w:val="20"/>
+          <w:szCs w:val="20"/>
+        </w:rPr>
+      </w:pPr>
+    </w:p>
+    <w:p>
+      <w:pPr>
+        <w:spacing w:after="0" w:line="276" w:lineRule="auto"/>
+        <w:rPr>
+          <w:rFonts w:ascii="Roboto Light" w:hAnsi="Roboto Light" w:cs="Times New Roman"/>
+          <w:b/>
+          <w:sz w:val="20"/>
+          <w:szCs w:val="20"/>
+        </w:rPr>
+      </w:pPr>
+    </w:p>
+    <w:p>
+      <w:pPr>
+        <w:spacing w:after="0" w:line="276" w:lineRule="auto"/>
+        <w:rPr>
+          <w:rFonts w:ascii="Roboto Light" w:hAnsi="Roboto Light" w:cs="Times New Roman"/>
+          <w:b/>
+          <w:sz w:val="20"/>
+          <w:szCs w:val="20"/>
+        </w:rPr>
+      </w:pPr>
+    </w:p>
+    <w:p>
+      <w:pPr>
+        <w:spacing w:after="0" w:line="276" w:lineRule="auto"/>
+        <w:rPr>
+          <w:rFonts w:ascii="Roboto Light" w:hAnsi="Roboto Light" w:cs="Times New Roman"/>
+          <w:b/>
+          <w:sz w:val="20"/>
+          <w:szCs w:val="20"/>
+        </w:rPr>
+      </w:pPr>
+    </w:p>
+    <w:p>
+      <w:pPr>
+        <w:spacing w:after="0" w:line="276" w:lineRule="auto"/>
+        <w:rPr>
+          <w:rFonts w:ascii="Roboto Light" w:hAnsi="Roboto Light" w:cs="Times New Roman"/>
+          <w:b/>
+          <w:sz w:val="20"/>
+          <w:szCs w:val="20"/>
+        </w:rPr>
+      </w:pPr>
+    </w:p>
+    <w:p>
+      <w:pPr>
+        <w:spacing w:after="0" w:line="276" w:lineRule="auto"/>
+        <w:rPr>
+          <w:rFonts w:ascii="Roboto Light" w:hAnsi="Roboto Light" w:cs="Times New Roman"/>
+          <w:b/>
+          <w:sz w:val="20"/>
+          <w:szCs w:val="20"/>
+        </w:rPr>
+      </w:pPr>
+    </w:p>
+    <w:p>
+      <w:pPr>
+        <w:spacing w:after="0" w:line="276" w:lineRule="auto"/>
+        <w:rPr>
+          <w:rFonts w:ascii="Roboto Light" w:hAnsi="Roboto Light" w:cs="Times New Roman"/>
+          <w:b/>
+          <w:sz w:val="20"/>
+          <w:szCs w:val="20"/>
+        </w:rPr>
+      </w:pPr>
+    </w:p>
+    <w:p>
+      <w:pPr>
+        <w:spacing w:after="0" w:line="276" w:lineRule="auto"/>
+        <w:rPr>
+          <w:rFonts w:ascii="Roboto Light" w:hAnsi="Roboto Light" w:cs="Times New Roman"/>
+          <w:b/>
+          <w:sz w:val="20"/>
+          <w:szCs w:val="20"/>
+        </w:rPr>
+      </w:pPr>
+    </w:p>
+    <w:p>
+      <w:pPr>
+        <w:spacing w:after="0" w:line="276" w:lineRule="auto"/>
+        <w:rPr>
+          <w:rFonts w:ascii="Roboto Light" w:hAnsi="Roboto Light" w:cs="Times New Roman"/>
+          <w:b/>
+          <w:sz w:val="20"/>
+          <w:szCs w:val="20"/>
+        </w:rPr>
+      </w:pPr>
+    </w:p>
+    <w:p>
+      <w:pPr>
+        <w:spacing w:after="0" w:line="276" w:lineRule="auto"/>
+        <w:rPr>
+          <w:rFonts w:ascii="Roboto Light" w:hAnsi="Roboto Light" w:cs="Times New Roman"/>
+          <w:b/>
+          <w:sz w:val="20"/>
+          <w:szCs w:val="20"/>
+        </w:rPr>
+      </w:pPr>
+    </w:p>
+    <w:p>
+      <w:pPr>
+        <w:spacing w:after="0" w:line="276" w:lineRule="auto"/>
+        <w:rPr>
+          <w:rFonts w:ascii="Roboto Light" w:hAnsi="Roboto Light" w:cs="Times New Roman"/>
+          <w:b/>
+          <w:sz w:val="20"/>
+          <w:szCs w:val="20"/>
+        </w:rPr>
+      </w:pPr>
+    </w:p>
+    <w:p>
+      <w:pPr>
+        <w:spacing w:after="0" w:line="276" w:lineRule="auto"/>
+        <w:rPr>
+          <w:rFonts w:ascii="Roboto Light" w:hAnsi="Roboto Light" w:cs="Times New Roman"/>
+          <w:b/>
+          <w:sz w:val="20"/>
+          <w:szCs w:val="20"/>
+        </w:rPr>
+      </w:pPr>
+    </w:p>
+    <w:p>
+      <w:pPr>
+        <w:spacing w:after="0" w:line="276" w:lineRule="auto"/>
+        <w:rPr>
+          <w:rFonts w:ascii="Roboto Light" w:hAnsi="Roboto Light" w:cs="Times New Roman"/>
+          <w:b/>
+          <w:sz w:val="20"/>
+          <w:szCs w:val="20"/>
+        </w:rPr>
+      </w:pPr>
+    </w:p>
+    <w:p>
+      <w:pPr>
+        <w:spacing w:after="0" w:line="276" w:lineRule="auto"/>
+        <w:rPr>
+          <w:rFonts w:ascii="Roboto Light" w:hAnsi="Roboto Light" w:cs="Times New Roman"/>
+          <w:b/>
+          <w:sz w:val="20"/>
+          <w:szCs w:val="20"/>
+        </w:rPr>
+      </w:pPr>
+    </w:p>
+    <w:p>
+      <w:pPr>
+        <w:spacing w:after="0" w:line="276" w:lineRule="auto"/>
+        <w:rPr>
+          <w:rFonts w:ascii="Roboto Light" w:hAnsi="Roboto Light" w:cs="Times New Roman"/>
+          <w:b/>
+          <w:sz w:val="20"/>
+          <w:szCs w:val="20"/>
+        </w:rPr>
+      </w:pPr>
+    </w:p>
+    <w:p>
+      <w:pPr>
+        <w:spacing w:after="0" w:line="276" w:lineRule="auto"/>
+        <w:rPr>
+          <w:rFonts w:ascii="Roboto Light" w:hAnsi="Roboto Light" w:cs="Times New Roman"/>
+          <w:b/>
+          <w:sz w:val="20"/>
+          <w:szCs w:val="20"/>
+        </w:rPr>
+      </w:pPr>
+    </w:p>
+    <w:p>
+      <w:pPr>
+        <w:spacing w:after="0" w:line="276" w:lineRule="auto"/>
+        <w:rPr>
+          <w:rFonts w:ascii="Roboto Light" w:hAnsi="Roboto Light" w:cs="Times New Roman"/>
+          <w:b/>
+          <w:sz w:val="20"/>
+          <w:szCs w:val="20"/>
+        </w:rPr>
+      </w:pPr>
+    </w:p>
+    <w:p>
+      <w:pPr>
+        <w:spacing w:after="0" w:line="276" w:lineRule="auto"/>
+        <w:rPr>
+          <w:rFonts w:ascii="Roboto Light" w:hAnsi="Roboto Light" w:cs="Times New Roman"/>
+          <w:b/>
+          <w:sz w:val="20"/>
+          <w:szCs w:val="20"/>
+        </w:rPr>
+      </w:pPr>
+    </w:p>
+    <w:p>
+      <w:pPr>
+        <w:spacing w:after="0" w:line="276" w:lineRule="auto"/>
+        <w:rPr>
+          <w:rFonts w:ascii="Roboto Light" w:hAnsi="Roboto Light" w:cs="Times New Roman"/>
+          <w:b/>
+          <w:sz w:val="20"/>
+          <w:szCs w:val="20"/>
+        </w:rPr>
+      </w:pPr>
+    </w:p>
+    <w:p>
+      <w:pPr>
+        <w:spacing w:after="0" w:line="276" w:lineRule="auto"/>
+        <w:rPr>
+          <w:rFonts w:ascii="Roboto Light" w:hAnsi="Roboto Light" w:cs="Times New Roman"/>
+          <w:b/>
+          <w:sz w:val="20"/>
+          <w:szCs w:val="20"/>
+        </w:rPr>
+      </w:pPr>
+    </w:p>
+    <w:p>
+      <w:pPr>
+        <w:spacing w:after="0" w:line="276" w:lineRule="auto"/>
+        <w:rPr>
+          <w:rFonts w:ascii="Roboto Light" w:hAnsi="Roboto Light" w:cs="Times New Roman"/>
+          <w:b/>
+          <w:sz w:val="40"/>
+          <w:szCs w:val="40"/>
+        </w:rPr>
+      </w:pPr>
+      <w:r>
+        <w:rPr>
+          <w:rFonts w:ascii="Roboto Light" w:hAnsi="Roboto Light" w:cs="Times New Roman"/>
+          <w:b/>
+          <w:sz w:val="40"/>
+          <w:szCs w:val="40"/>
+        </w:rPr>
+        <w:lastRenderedPageBreak/>
+        <w:t>Problem 4</w:t>
       </w:r>
     </w:p>
     <w:sectPr>
@@ -9934,7 +10557,7 @@
 </file>
 
 <file path=customXml/itemProps1.xml><?xml version="1.0" encoding="utf-8"?>
-<ds:datastoreItem xmlns:ds="http://schemas.openxmlformats.org/officeDocument/2006/customXml" ds:itemID="{40BF651A-FAD8-44B4-B733-97DE9CFBB05F}">
+<ds:datastoreItem xmlns:ds="http://schemas.openxmlformats.org/officeDocument/2006/customXml" ds:itemID="{CC36B849-11F2-4FFC-8260-68D5E7483899}">
   <ds:schemaRefs>
     <ds:schemaRef ds:uri="http://schemas.openxmlformats.org/officeDocument/2006/bibliography"/>
   </ds:schemaRefs>

</xml_diff>